<commit_message>
Created backups of server config files
Server config files that reflect the updated IP addresses have been uploaded to serve as a backup. Along with some minor changes to the configuration guides to add some more detail/clarification in some places.
</commit_message>
<xml_diff>
--- a/DNS/DNS Configuration.docx
+++ b/DNS/DNS Configuration.docx
@@ -1711,8 +1711,18 @@
         <w:t>192.168.0.14</w:t>
       </w:r>
     </w:p>
-    <w:p>
-      <w:r>
+    <w:p/>
+    <w:p/>
+    <w:p/>
+    <w:p/>
+    <w:p/>
+    <w:p/>
+    <w:p/>
+    <w:p>
+      <w:bookmarkStart w:id="0" w:name="_GoBack"/>
+      <w:bookmarkEnd w:id="0"/>
+      <w:r>
+        <w:lastRenderedPageBreak/>
         <w:t>The final file should look something like this:</w:t>
       </w:r>
     </w:p>
@@ -1721,7 +1731,6 @@
         <w:rPr>
           <w:noProof/>
         </w:rPr>
-        <w:lastRenderedPageBreak/>
         <w:drawing>
           <wp:inline distT="0" distB="0" distL="0" distR="0" wp14:anchorId="29FED434" wp14:editId="41854FBD">
             <wp:extent cx="3819525" cy="2367210"/>
@@ -3209,10 +3218,7 @@
         <w:t>Sudo systemctl restart resolvconf</w:t>
       </w:r>
     </w:p>
-    <w:p>
-      <w:bookmarkStart w:id="0" w:name="_GoBack"/>
-      <w:bookmarkEnd w:id="0"/>
-    </w:p>
+    <w:p/>
     <w:p>
       <w:pPr>
         <w:rPr>
@@ -4172,7 +4178,7 @@
 </file>
 
 <file path=customXml/itemProps1.xml><?xml version="1.0" encoding="utf-8"?>
-<ds:datastoreItem xmlns:ds="http://schemas.openxmlformats.org/officeDocument/2006/customXml" ds:itemID="{E7604F43-1C68-4865-A859-F57BDBDF3E26}">
+<ds:datastoreItem xmlns:ds="http://schemas.openxmlformats.org/officeDocument/2006/customXml" ds:itemID="{50BA65B2-43F2-486F-9C6F-270B706C20F8}">
   <ds:schemaRefs>
     <ds:schemaRef ds:uri="http://schemas.openxmlformats.org/officeDocument/2006/bibliography"/>
   </ds:schemaRefs>

</xml_diff>